<commit_message>
Edited final weekly report
</commit_message>
<xml_diff>
--- a/Documents/Weekly Updates/Weekly Report 5.3.2013.docx
+++ b/Documents/Weekly Updates/Weekly Report 5.3.2013.docx
@@ -328,7 +328,7 @@
     </w:p>
     <w:tbl>
       <w:tblPr>
-        <w:tblW w:w="0" w:type="nil"/>
+        <w:tblW w:w="0" w:type="auto"/>
         <w:tblInd w:w="88" w:type="dxa"/>
         <w:tblBorders>
           <w:top w:val="single" w:sz="4" w:space="0" w:color="000001"/>
@@ -343,24 +343,16 @@
         <w:tblLook w:val="0000"/>
       </w:tblPr>
       <w:tblGrid>
-        <w:gridCol w:w="570"/>
-        <w:gridCol w:w="1436"/>
-        <w:gridCol w:w="2911"/>
-        <w:gridCol w:w="3832"/>
-        <w:gridCol w:w="6048"/>
-        <w:gridCol w:w="6985"/>
-        <w:gridCol w:w="-47633"/>
-        <w:gridCol w:w="0"/>
-        <w:gridCol w:w="0"/>
-        <w:gridCol w:w="55560"/>
+        <w:gridCol w:w="361"/>
+        <w:gridCol w:w="894"/>
+        <w:gridCol w:w="1286"/>
+        <w:gridCol w:w="792"/>
+        <w:gridCol w:w="2082"/>
+        <w:gridCol w:w="901"/>
+        <w:gridCol w:w="935"/>
+        <w:gridCol w:w="2041"/>
       </w:tblGrid>
       <w:tr>
-        <w:tblPrEx>
-          <w:tblCellMar>
-            <w:top w:w="0" w:type="dxa"/>
-            <w:bottom w:w="0" w:type="dxa"/>
-          </w:tblCellMar>
-        </w:tblPrEx>
         <w:trPr>
           <w:trHeight w:val="1"/>
         </w:trPr>
@@ -559,7 +551,6 @@
         <w:tc>
           <w:tcPr>
             <w:tcW w:w="7927" w:type="dxa"/>
-            <w:gridSpan w:val="4"/>
             <w:tcBorders>
               <w:top w:val="single" w:sz="4" w:space="0" w:color="000001"/>
               <w:left w:val="single" w:sz="4" w:space="0" w:color="000001"/>
@@ -592,7 +583,6 @@
         <w:tc>
           <w:tcPr>
             <w:tcW w:w="9976" w:type="dxa"/>
-            <w:gridSpan w:val="0"/>
             <w:tcBorders>
               <w:top w:val="single" w:sz="4" w:space="0" w:color="000001"/>
               <w:left w:val="single" w:sz="4" w:space="0" w:color="000001"/>
@@ -624,12 +614,6 @@
         </w:tc>
       </w:tr>
       <w:tr>
-        <w:tblPrEx>
-          <w:tblCellMar>
-            <w:top w:w="0" w:type="dxa"/>
-            <w:bottom w:w="0" w:type="dxa"/>
-          </w:tblCellMar>
-        </w:tblPrEx>
         <w:trPr>
           <w:trHeight w:val="1"/>
         </w:trPr>
@@ -686,6 +670,9 @@
               <w:spacing w:after="0" w:line="100" w:lineRule="atLeast"/>
               <w:jc w:val="both"/>
             </w:pPr>
+            <w:r>
+              <w:t>Delivered</w:t>
+            </w:r>
           </w:p>
         </w:tc>
         <w:tc>
@@ -799,7 +786,6 @@
         <w:tc>
           <w:tcPr>
             <w:tcW w:w="7927" w:type="dxa"/>
-            <w:gridSpan w:val="4"/>
             <w:tcBorders>
               <w:top w:val="single" w:sz="4" w:space="0" w:color="000001"/>
               <w:left w:val="single" w:sz="4" w:space="0" w:color="000001"/>
@@ -824,7 +810,6 @@
         <w:tc>
           <w:tcPr>
             <w:tcW w:w="9976" w:type="dxa"/>
-            <w:gridSpan w:val="0"/>
             <w:tcBorders>
               <w:top w:val="single" w:sz="4" w:space="0" w:color="000001"/>
               <w:left w:val="single" w:sz="4" w:space="0" w:color="000001"/>
@@ -848,12 +833,6 @@
         </w:tc>
       </w:tr>
       <w:tr>
-        <w:tblPrEx>
-          <w:tblCellMar>
-            <w:top w:w="0" w:type="dxa"/>
-            <w:bottom w:w="0" w:type="dxa"/>
-          </w:tblCellMar>
-        </w:tblPrEx>
         <w:trPr>
           <w:trHeight w:val="1"/>
         </w:trPr>
@@ -1035,7 +1014,6 @@
         <w:tc>
           <w:tcPr>
             <w:tcW w:w="7927" w:type="dxa"/>
-            <w:gridSpan w:val="4"/>
             <w:tcBorders>
               <w:top w:val="single" w:sz="4" w:space="0" w:color="000001"/>
               <w:left w:val="single" w:sz="4" w:space="0" w:color="000001"/>
@@ -1060,7 +1038,6 @@
         <w:tc>
           <w:tcPr>
             <w:tcW w:w="9976" w:type="dxa"/>
-            <w:gridSpan w:val="0"/>
             <w:tcBorders>
               <w:top w:val="single" w:sz="4" w:space="0" w:color="000001"/>
               <w:left w:val="single" w:sz="4" w:space="0" w:color="000001"/>
@@ -1110,7 +1087,7 @@
     </w:p>
     <w:tbl>
       <w:tblPr>
-        <w:tblW w:w="0" w:type="nil"/>
+        <w:tblW w:w="0" w:type="auto"/>
         <w:tblInd w:w="88" w:type="dxa"/>
         <w:tblBorders>
           <w:top w:val="single" w:sz="4" w:space="0" w:color="000001"/>
@@ -1125,24 +1102,15 @@
         <w:tblLook w:val="0000"/>
       </w:tblPr>
       <w:tblGrid>
-        <w:gridCol w:w="894"/>
-        <w:gridCol w:w="2174"/>
-        <w:gridCol w:w="3827"/>
-        <w:gridCol w:w="4941"/>
-        <w:gridCol w:w="5994"/>
-        <w:gridCol w:w="-48574"/>
-        <w:gridCol w:w="0"/>
-        <w:gridCol w:w="0"/>
-        <w:gridCol w:w="0"/>
-        <w:gridCol w:w="56059"/>
+        <w:gridCol w:w="394"/>
+        <w:gridCol w:w="1119"/>
+        <w:gridCol w:w="1632"/>
+        <w:gridCol w:w="1009"/>
+        <w:gridCol w:w="1030"/>
+        <w:gridCol w:w="1750"/>
+        <w:gridCol w:w="2358"/>
       </w:tblGrid>
       <w:tr>
-        <w:tblPrEx>
-          <w:tblCellMar>
-            <w:top w:w="0" w:type="dxa"/>
-            <w:bottom w:w="0" w:type="dxa"/>
-          </w:tblCellMar>
-        </w:tblPrEx>
         <w:trPr>
           <w:trHeight w:val="1"/>
         </w:trPr>
@@ -1309,7 +1277,6 @@
         <w:tc>
           <w:tcPr>
             <w:tcW w:w="7485" w:type="dxa"/>
-            <w:gridSpan w:val="5"/>
             <w:tcBorders>
               <w:top w:val="single" w:sz="4" w:space="0" w:color="000001"/>
               <w:left w:val="single" w:sz="4" w:space="0" w:color="000001"/>
@@ -1342,7 +1309,6 @@
         <w:tc>
           <w:tcPr>
             <w:tcW w:w="9477" w:type="dxa"/>
-            <w:gridSpan w:val="0"/>
             <w:tcBorders>
               <w:top w:val="single" w:sz="4" w:space="0" w:color="000001"/>
               <w:left w:val="single" w:sz="4" w:space="0" w:color="000001"/>
@@ -1374,12 +1340,6 @@
         </w:tc>
       </w:tr>
       <w:tr>
-        <w:tblPrEx>
-          <w:tblCellMar>
-            <w:top w:w="0" w:type="dxa"/>
-            <w:bottom w:w="0" w:type="dxa"/>
-          </w:tblCellMar>
-        </w:tblPrEx>
         <w:trPr>
           <w:trHeight w:val="1"/>
         </w:trPr>
@@ -1409,7 +1369,6 @@
               <w:rPr>
                 <w:rFonts w:eastAsia="Calibri" w:cs="Calibri"/>
               </w:rPr>
-              <w:lastRenderedPageBreak/>
               <w:t>I1</w:t>
             </w:r>
           </w:p>
@@ -1537,7 +1496,6 @@
         <w:tc>
           <w:tcPr>
             <w:tcW w:w="7485" w:type="dxa"/>
-            <w:gridSpan w:val="5"/>
             <w:tcBorders>
               <w:top w:val="single" w:sz="4" w:space="0" w:color="000001"/>
               <w:left w:val="single" w:sz="4" w:space="0" w:color="000001"/>
@@ -1568,7 +1526,6 @@
         <w:tc>
           <w:tcPr>
             <w:tcW w:w="9477" w:type="dxa"/>
-            <w:gridSpan w:val="0"/>
             <w:tcBorders>
               <w:top w:val="single" w:sz="4" w:space="0" w:color="000001"/>
               <w:left w:val="single" w:sz="4" w:space="0" w:color="000001"/>
@@ -1598,12 +1555,6 @@
         </w:tc>
       </w:tr>
       <w:tr>
-        <w:tblPrEx>
-          <w:tblCellMar>
-            <w:top w:w="0" w:type="dxa"/>
-            <w:bottom w:w="0" w:type="dxa"/>
-          </w:tblCellMar>
-        </w:tblPrEx>
         <w:trPr>
           <w:trHeight w:val="1"/>
         </w:trPr>
@@ -1754,7 +1705,6 @@
         <w:tc>
           <w:tcPr>
             <w:tcW w:w="7485" w:type="dxa"/>
-            <w:gridSpan w:val="5"/>
             <w:tcBorders>
               <w:top w:val="single" w:sz="4" w:space="0" w:color="000001"/>
               <w:left w:val="single" w:sz="4" w:space="0" w:color="000001"/>
@@ -1785,49 +1735,35 @@
         <w:tc>
           <w:tcPr>
             <w:tcW w:w="9477" w:type="dxa"/>
-            <w:gridSpan w:val="0"/>
-            <w:tcBorders>
-              <w:top w:val="single" w:sz="4" w:space="0" w:color="000001"/>
-              <w:left w:val="single" w:sz="4" w:space="0" w:color="000001"/>
-              <w:bottom w:val="single" w:sz="4" w:space="0" w:color="000001"/>
-              <w:right w:val="single" w:sz="4" w:space="0" w:color="000001"/>
-            </w:tcBorders>
-            <w:shd w:val="clear" w:color="auto" w:fill="FFFFFF"/>
-            <w:tcMar>
-              <w:top w:w="0" w:type="dxa"/>
-              <w:left w:w="10" w:type="dxa"/>
-              <w:bottom w:w="0" w:type="dxa"/>
-              <w:right w:w="10" w:type="dxa"/>
-            </w:tcMar>
-          </w:tcPr>
-          <w:p>
-            <w:pPr>
-              <w:spacing w:after="0" w:line="100" w:lineRule="atLeast"/>
-              <w:jc w:val="both"/>
-            </w:pPr>
-            <w:r>
-              <w:rPr>
-                <w:rFonts w:eastAsia="Calibri" w:cs="Calibri"/>
-              </w:rPr>
-              <w:t>Assign task and compl</w:t>
-            </w:r>
-            <w:r>
-              <w:rPr>
-                <w:rFonts w:eastAsia="Calibri" w:cs="Calibri"/>
-              </w:rPr>
-              <w:lastRenderedPageBreak/>
-              <w:t>ete before next Saturday</w:t>
+            <w:tcBorders>
+              <w:top w:val="single" w:sz="4" w:space="0" w:color="000001"/>
+              <w:left w:val="single" w:sz="4" w:space="0" w:color="000001"/>
+              <w:bottom w:val="single" w:sz="4" w:space="0" w:color="000001"/>
+              <w:right w:val="single" w:sz="4" w:space="0" w:color="000001"/>
+            </w:tcBorders>
+            <w:shd w:val="clear" w:color="auto" w:fill="FFFFFF"/>
+            <w:tcMar>
+              <w:top w:w="0" w:type="dxa"/>
+              <w:left w:w="10" w:type="dxa"/>
+              <w:bottom w:w="0" w:type="dxa"/>
+              <w:right w:w="10" w:type="dxa"/>
+            </w:tcMar>
+          </w:tcPr>
+          <w:p>
+            <w:pPr>
+              <w:spacing w:after="0" w:line="100" w:lineRule="atLeast"/>
+              <w:jc w:val="both"/>
+            </w:pPr>
+            <w:r>
+              <w:rPr>
+                <w:rFonts w:eastAsia="Calibri" w:cs="Calibri"/>
+              </w:rPr>
+              <w:t>Assign task and complete before next Saturday</w:t>
             </w:r>
           </w:p>
         </w:tc>
       </w:tr>
       <w:tr>
-        <w:tblPrEx>
-          <w:tblCellMar>
-            <w:top w:w="0" w:type="dxa"/>
-            <w:bottom w:w="0" w:type="dxa"/>
-          </w:tblCellMar>
-        </w:tblPrEx>
         <w:trPr>
           <w:trHeight w:val="1"/>
         </w:trPr>
@@ -1857,7 +1793,6 @@
               <w:rPr>
                 <w:rFonts w:eastAsia="Calibri" w:cs="Calibri"/>
               </w:rPr>
-              <w:lastRenderedPageBreak/>
               <w:t>I3</w:t>
             </w:r>
           </w:p>
@@ -1979,7 +1914,6 @@
         <w:tc>
           <w:tcPr>
             <w:tcW w:w="7485" w:type="dxa"/>
-            <w:gridSpan w:val="5"/>
             <w:tcBorders>
               <w:top w:val="single" w:sz="4" w:space="0" w:color="000001"/>
               <w:left w:val="single" w:sz="4" w:space="0" w:color="000001"/>
@@ -2010,7 +1944,6 @@
         <w:tc>
           <w:tcPr>
             <w:tcW w:w="9477" w:type="dxa"/>
-            <w:gridSpan w:val="0"/>
             <w:tcBorders>
               <w:top w:val="single" w:sz="4" w:space="0" w:color="000001"/>
               <w:left w:val="single" w:sz="4" w:space="0" w:color="000001"/>
@@ -2047,7 +1980,7 @@
     </w:p>
     <w:tbl>
       <w:tblPr>
-        <w:tblW w:w="0" w:type="nil"/>
+        <w:tblW w:w="0" w:type="auto"/>
         <w:tblInd w:w="88" w:type="dxa"/>
         <w:tblBorders>
           <w:top w:val="single" w:sz="4" w:space="0" w:color="000001"/>
@@ -2062,101 +1995,23 @@
         <w:tblLook w:val="0000"/>
       </w:tblPr>
       <w:tblGrid>
-        <w:gridCol w:w="837"/>
-        <w:gridCol w:w="1367"/>
-        <w:gridCol w:w="1897"/>
-        <w:gridCol w:w="2467"/>
-        <w:gridCol w:w="3038"/>
-        <w:gridCol w:w="3743"/>
-        <w:gridCol w:w="4349"/>
-        <w:gridCol w:w="4993"/>
-        <w:gridCol w:w="-53475"/>
-        <w:gridCol w:w="7094"/>
-        <w:gridCol w:w="7799"/>
-        <w:gridCol w:w="8370"/>
-        <w:gridCol w:w="8940"/>
-        <w:gridCol w:w="9477"/>
-        <w:gridCol w:w="-41680"/>
-        <w:gridCol w:w="7094"/>
-        <w:gridCol w:w="7799"/>
-        <w:gridCol w:w="8370"/>
-        <w:gridCol w:w="8940"/>
-        <w:gridCol w:w="9477"/>
-        <w:gridCol w:w="-41680"/>
-        <w:gridCol w:w="7094"/>
-        <w:gridCol w:w="7799"/>
-        <w:gridCol w:w="8370"/>
-        <w:gridCol w:w="8940"/>
-        <w:gridCol w:w="9477"/>
-        <w:gridCol w:w="-41680"/>
-        <w:gridCol w:w="7094"/>
-        <w:gridCol w:w="7799"/>
-        <w:gridCol w:w="8370"/>
-        <w:gridCol w:w="8940"/>
-        <w:gridCol w:w="9477"/>
-        <w:gridCol w:w="-41680"/>
-        <w:gridCol w:w="7094"/>
-        <w:gridCol w:w="7799"/>
-        <w:gridCol w:w="8370"/>
-        <w:gridCol w:w="8940"/>
-        <w:gridCol w:w="9477"/>
-        <w:gridCol w:w="-41680"/>
-        <w:gridCol w:w="7094"/>
-        <w:gridCol w:w="7799"/>
-        <w:gridCol w:w="8370"/>
-        <w:gridCol w:w="8940"/>
-        <w:gridCol w:w="9477"/>
-        <w:gridCol w:w="-41680"/>
-        <w:gridCol w:w="7094"/>
-        <w:gridCol w:w="7799"/>
-        <w:gridCol w:w="8370"/>
-        <w:gridCol w:w="8940"/>
-        <w:gridCol w:w="9477"/>
-        <w:gridCol w:w="-41680"/>
-        <w:gridCol w:w="7094"/>
-        <w:gridCol w:w="7799"/>
-        <w:gridCol w:w="8370"/>
-        <w:gridCol w:w="8940"/>
-        <w:gridCol w:w="9477"/>
-        <w:gridCol w:w="-41680"/>
-        <w:gridCol w:w="7094"/>
-        <w:gridCol w:w="7799"/>
-        <w:gridCol w:w="8370"/>
-        <w:gridCol w:w="8940"/>
-        <w:gridCol w:w="9477"/>
-        <w:gridCol w:w="-41680"/>
-        <w:gridCol w:w="7094"/>
-        <w:gridCol w:w="7799"/>
-        <w:gridCol w:w="8370"/>
-        <w:gridCol w:w="8940"/>
-        <w:gridCol w:w="9477"/>
-        <w:gridCol w:w="-41680"/>
-        <w:gridCol w:w="7094"/>
-        <w:gridCol w:w="7799"/>
-        <w:gridCol w:w="8370"/>
-        <w:gridCol w:w="8940"/>
-        <w:gridCol w:w="9477"/>
-        <w:gridCol w:w="-41680"/>
-        <w:gridCol w:w="7094"/>
-        <w:gridCol w:w="7799"/>
-        <w:gridCol w:w="8370"/>
-        <w:gridCol w:w="8940"/>
-        <w:gridCol w:w="9477"/>
-        <w:gridCol w:w="-41680"/>
-        <w:gridCol w:w="7094"/>
-        <w:gridCol w:w="7799"/>
-        <w:gridCol w:w="8370"/>
-        <w:gridCol w:w="8940"/>
-        <w:gridCol w:w="9477"/>
-        <w:gridCol w:w="17467"/>
+        <w:gridCol w:w="917"/>
+        <w:gridCol w:w="472"/>
+        <w:gridCol w:w="472"/>
+        <w:gridCol w:w="532"/>
+        <w:gridCol w:w="532"/>
+        <w:gridCol w:w="726"/>
+        <w:gridCol w:w="584"/>
+        <w:gridCol w:w="637"/>
+        <w:gridCol w:w="689"/>
+        <w:gridCol w:w="743"/>
+        <w:gridCol w:w="726"/>
+        <w:gridCol w:w="726"/>
+        <w:gridCol w:w="532"/>
+        <w:gridCol w:w="532"/>
+        <w:gridCol w:w="472"/>
       </w:tblGrid>
       <w:tr>
-        <w:tblPrEx>
-          <w:tblCellMar>
-            <w:top w:w="0" w:type="dxa"/>
-            <w:bottom w:w="0" w:type="dxa"/>
-          </w:tblCellMar>
-        </w:tblPrEx>
         <w:trPr>
           <w:trHeight w:val="300"/>
         </w:trPr>
@@ -2187,15 +2042,7 @@
                 <w:rFonts w:eastAsia="Calibri" w:cs="Calibri"/>
                 <w:b/>
               </w:rPr>
-              <w:t xml:space="preserve">Project Success </w:t>
-            </w:r>
-            <w:r>
-              <w:rPr>
-                <w:rFonts w:eastAsia="Calibri" w:cs="Calibri"/>
-                <w:b/>
-              </w:rPr>
-              <w:lastRenderedPageBreak/>
-              <w:t>Indicator</w:t>
+              <w:t>Project Success Indicator</w:t>
             </w:r>
           </w:p>
         </w:tc>
@@ -2226,7 +2073,6 @@
                 <w:rFonts w:eastAsia="Calibri" w:cs="Calibri"/>
                 <w:sz w:val="16"/>
               </w:rPr>
-              <w:lastRenderedPageBreak/>
               <w:t>2/1/2013</w:t>
             </w:r>
           </w:p>
@@ -2420,7 +2266,6 @@
         <w:tc>
           <w:tcPr>
             <w:tcW w:w="5672" w:type="dxa"/>
-            <w:gridSpan w:val="79"/>
             <w:tcBorders>
               <w:top w:val="single" w:sz="4" w:space="0" w:color="000001"/>
               <w:left w:val="single" w:sz="4" w:space="0" w:color="000001"/>
@@ -2452,7 +2297,6 @@
         <w:tc>
           <w:tcPr>
             <w:tcW w:w="6389" w:type="dxa"/>
-            <w:gridSpan w:val="0"/>
             <w:tcBorders>
               <w:top w:val="single" w:sz="4" w:space="0" w:color="000001"/>
               <w:left w:val="single" w:sz="4" w:space="0" w:color="000001"/>
@@ -2477,22 +2321,44 @@
                 <w:rFonts w:eastAsia="Calibri" w:cs="Calibri"/>
                 <w:sz w:val="16"/>
               </w:rPr>
-              <w:t>3/2</w:t>
-            </w:r>
+              <w:t>3/29/2013</w:t>
+            </w:r>
+          </w:p>
+        </w:tc>
+        <w:tc>
+          <w:tcPr>
+            <w:tcW w:w="7094" w:type="dxa"/>
+            <w:tcBorders>
+              <w:top w:val="single" w:sz="4" w:space="0" w:color="000001"/>
+              <w:left w:val="single" w:sz="4" w:space="0" w:color="000001"/>
+              <w:bottom w:val="single" w:sz="4" w:space="0" w:color="000001"/>
+              <w:right w:val="single" w:sz="4" w:space="0" w:color="000001"/>
+            </w:tcBorders>
+            <w:shd w:val="clear" w:color="auto" w:fill="FFFFFF"/>
+            <w:tcMar>
+              <w:top w:w="0" w:type="dxa"/>
+              <w:left w:w="10" w:type="dxa"/>
+              <w:bottom w:w="0" w:type="dxa"/>
+              <w:right w:w="10" w:type="dxa"/>
+            </w:tcMar>
+          </w:tcPr>
+          <w:p>
+            <w:pPr>
+              <w:spacing w:after="0" w:line="100" w:lineRule="atLeast"/>
+              <w:jc w:val="center"/>
+            </w:pPr>
             <w:r>
               <w:rPr>
                 <w:rFonts w:eastAsia="Calibri" w:cs="Calibri"/>
                 <w:sz w:val="16"/>
               </w:rPr>
-              <w:lastRenderedPageBreak/>
-              <w:t>9/2013</w:t>
-            </w:r>
-          </w:p>
-        </w:tc>
-        <w:tc>
-          <w:tcPr>
-            <w:tcW w:w="7094" w:type="dxa"/>
-            <w:gridSpan w:val="0"/>
+              <w:t>4/5/2013</w:t>
+            </w:r>
+          </w:p>
+        </w:tc>
+        <w:tc>
+          <w:tcPr>
+            <w:tcW w:w="7799" w:type="dxa"/>
             <w:tcBorders>
               <w:top w:val="single" w:sz="4" w:space="0" w:color="000001"/>
               <w:left w:val="single" w:sz="4" w:space="0" w:color="000001"/>
@@ -2517,15 +2383,13 @@
                 <w:rFonts w:eastAsia="Calibri" w:cs="Calibri"/>
                 <w:sz w:val="16"/>
               </w:rPr>
-              <w:lastRenderedPageBreak/>
-              <w:t>4/5/2013</w:t>
-            </w:r>
-          </w:p>
-        </w:tc>
-        <w:tc>
-          <w:tcPr>
-            <w:tcW w:w="7799" w:type="dxa"/>
-            <w:gridSpan w:val="0"/>
+              <w:t>4/12/2013</w:t>
+            </w:r>
+          </w:p>
+        </w:tc>
+        <w:tc>
+          <w:tcPr>
+            <w:tcW w:w="8370" w:type="dxa"/>
             <w:tcBorders>
               <w:top w:val="single" w:sz="4" w:space="0" w:color="000001"/>
               <w:left w:val="single" w:sz="4" w:space="0" w:color="000001"/>
@@ -2550,14 +2414,13 @@
                 <w:rFonts w:eastAsia="Calibri" w:cs="Calibri"/>
                 <w:sz w:val="16"/>
               </w:rPr>
-              <w:t>4/12/2013</w:t>
-            </w:r>
-          </w:p>
-        </w:tc>
-        <w:tc>
-          <w:tcPr>
-            <w:tcW w:w="8370" w:type="dxa"/>
-            <w:gridSpan w:val="0"/>
+              <w:t>4/19/2013</w:t>
+            </w:r>
+          </w:p>
+        </w:tc>
+        <w:tc>
+          <w:tcPr>
+            <w:tcW w:w="8940" w:type="dxa"/>
             <w:tcBorders>
               <w:top w:val="single" w:sz="4" w:space="0" w:color="000001"/>
               <w:left w:val="single" w:sz="4" w:space="0" w:color="000001"/>
@@ -2582,38 +2445,6 @@
                 <w:rFonts w:eastAsia="Calibri" w:cs="Calibri"/>
                 <w:sz w:val="16"/>
               </w:rPr>
-              <w:t>4/19/2013</w:t>
-            </w:r>
-          </w:p>
-        </w:tc>
-        <w:tc>
-          <w:tcPr>
-            <w:tcW w:w="8940" w:type="dxa"/>
-            <w:gridSpan w:val="0"/>
-            <w:tcBorders>
-              <w:top w:val="single" w:sz="4" w:space="0" w:color="000001"/>
-              <w:left w:val="single" w:sz="4" w:space="0" w:color="000001"/>
-              <w:bottom w:val="single" w:sz="4" w:space="0" w:color="000001"/>
-              <w:right w:val="single" w:sz="4" w:space="0" w:color="000001"/>
-            </w:tcBorders>
-            <w:shd w:val="clear" w:color="auto" w:fill="FFFFFF"/>
-            <w:tcMar>
-              <w:top w:w="0" w:type="dxa"/>
-              <w:left w:w="10" w:type="dxa"/>
-              <w:bottom w:w="0" w:type="dxa"/>
-              <w:right w:w="10" w:type="dxa"/>
-            </w:tcMar>
-          </w:tcPr>
-          <w:p>
-            <w:pPr>
-              <w:spacing w:after="0" w:line="100" w:lineRule="atLeast"/>
-              <w:jc w:val="center"/>
-            </w:pPr>
-            <w:r>
-              <w:rPr>
-                <w:rFonts w:eastAsia="Calibri" w:cs="Calibri"/>
-                <w:sz w:val="16"/>
-              </w:rPr>
               <w:t>4/26/2013</w:t>
             </w:r>
           </w:p>
@@ -2621,7 +2452,6 @@
         <w:tc>
           <w:tcPr>
             <w:tcW w:w="9477" w:type="dxa"/>
-            <w:gridSpan w:val="0"/>
             <w:tcBorders>
               <w:top w:val="single" w:sz="4" w:space="0" w:color="000001"/>
               <w:left w:val="single" w:sz="4" w:space="0" w:color="000001"/>
@@ -2652,12 +2482,6 @@
         </w:tc>
       </w:tr>
       <w:tr>
-        <w:tblPrEx>
-          <w:tblCellMar>
-            <w:top w:w="0" w:type="dxa"/>
-            <w:bottom w:w="0" w:type="dxa"/>
-          </w:tblCellMar>
-        </w:tblPrEx>
         <w:trPr>
           <w:trHeight w:val="300"/>
         </w:trPr>
@@ -2687,7 +2511,6 @@
               <w:rPr>
                 <w:rFonts w:eastAsia="Calibri" w:cs="Calibri"/>
               </w:rPr>
-              <w:lastRenderedPageBreak/>
               <w:t>Planned milestone events are being met</w:t>
             </w:r>
           </w:p>
@@ -2917,7 +2740,6 @@
         <w:tc>
           <w:tcPr>
             <w:tcW w:w="5672" w:type="dxa"/>
-            <w:gridSpan w:val="79"/>
             <w:tcBorders>
               <w:top w:val="single" w:sz="4" w:space="0" w:color="000001"/>
               <w:left w:val="single" w:sz="4" w:space="0" w:color="000001"/>
@@ -2948,7 +2770,6 @@
         <w:tc>
           <w:tcPr>
             <w:tcW w:w="6389" w:type="dxa"/>
-            <w:gridSpan w:val="0"/>
             <w:tcBorders>
               <w:top w:val="single" w:sz="4" w:space="0" w:color="000001"/>
               <w:left w:val="single" w:sz="4" w:space="0" w:color="000001"/>
@@ -2979,7 +2800,6 @@
         <w:tc>
           <w:tcPr>
             <w:tcW w:w="7094" w:type="dxa"/>
-            <w:gridSpan w:val="0"/>
             <w:tcBorders>
               <w:top w:val="single" w:sz="4" w:space="0" w:color="000001"/>
               <w:left w:val="single" w:sz="4" w:space="0" w:color="000001"/>
@@ -3010,7 +2830,6 @@
         <w:tc>
           <w:tcPr>
             <w:tcW w:w="7799" w:type="dxa"/>
-            <w:gridSpan w:val="0"/>
             <w:tcBorders>
               <w:top w:val="single" w:sz="4" w:space="0" w:color="000001"/>
               <w:left w:val="single" w:sz="4" w:space="0" w:color="000001"/>
@@ -3041,7 +2860,6 @@
         <w:tc>
           <w:tcPr>
             <w:tcW w:w="8370" w:type="dxa"/>
-            <w:gridSpan w:val="0"/>
             <w:tcBorders>
               <w:top w:val="single" w:sz="4" w:space="0" w:color="000001"/>
               <w:left w:val="single" w:sz="4" w:space="0" w:color="000001"/>
@@ -3072,7 +2890,6 @@
         <w:tc>
           <w:tcPr>
             <w:tcW w:w="8940" w:type="dxa"/>
-            <w:gridSpan w:val="0"/>
             <w:tcBorders>
               <w:top w:val="single" w:sz="4" w:space="0" w:color="000001"/>
               <w:left w:val="single" w:sz="4" w:space="0" w:color="000001"/>
@@ -3105,36 +2922,32 @@
         <w:tc>
           <w:tcPr>
             <w:tcW w:w="9477" w:type="dxa"/>
-            <w:gridSpan w:val="0"/>
-            <w:tcBorders>
-              <w:top w:val="single" w:sz="4" w:space="0" w:color="000001"/>
-              <w:left w:val="single" w:sz="4" w:space="0" w:color="000001"/>
-              <w:bottom w:val="single" w:sz="4" w:space="0" w:color="000001"/>
-              <w:right w:val="single" w:sz="4" w:space="0" w:color="000001"/>
-            </w:tcBorders>
-            <w:shd w:val="clear" w:color="auto" w:fill="FFFFFF"/>
-            <w:tcMar>
-              <w:top w:w="0" w:type="dxa"/>
-              <w:left w:w="10" w:type="dxa"/>
-              <w:bottom w:w="0" w:type="dxa"/>
-              <w:right w:w="10" w:type="dxa"/>
-            </w:tcMar>
-          </w:tcPr>
-          <w:p>
-            <w:pPr>
-              <w:spacing w:after="0" w:line="100" w:lineRule="atLeast"/>
-              <w:jc w:val="both"/>
-            </w:pPr>
+            <w:tcBorders>
+              <w:top w:val="single" w:sz="4" w:space="0" w:color="000001"/>
+              <w:left w:val="single" w:sz="4" w:space="0" w:color="000001"/>
+              <w:bottom w:val="single" w:sz="4" w:space="0" w:color="000001"/>
+              <w:right w:val="single" w:sz="4" w:space="0" w:color="000001"/>
+            </w:tcBorders>
+            <w:shd w:val="clear" w:color="auto" w:fill="FFFFFF"/>
+            <w:tcMar>
+              <w:top w:w="0" w:type="dxa"/>
+              <w:left w:w="10" w:type="dxa"/>
+              <w:bottom w:w="0" w:type="dxa"/>
+              <w:right w:w="10" w:type="dxa"/>
+            </w:tcMar>
+          </w:tcPr>
+          <w:p>
+            <w:pPr>
+              <w:spacing w:after="0" w:line="100" w:lineRule="atLeast"/>
+              <w:jc w:val="both"/>
+            </w:pPr>
+            <w:r>
+              <w:t>OK</w:t>
+            </w:r>
           </w:p>
         </w:tc>
       </w:tr>
       <w:tr>
-        <w:tblPrEx>
-          <w:tblCellMar>
-            <w:top w:w="0" w:type="dxa"/>
-            <w:bottom w:w="0" w:type="dxa"/>
-          </w:tblCellMar>
-        </w:tblPrEx>
         <w:trPr>
           <w:trHeight w:val="300"/>
         </w:trPr>
@@ -3387,7 +3200,6 @@
         <w:tc>
           <w:tcPr>
             <w:tcW w:w="5672" w:type="dxa"/>
-            <w:gridSpan w:val="79"/>
             <w:tcBorders>
               <w:top w:val="single" w:sz="4" w:space="0" w:color="000001"/>
               <w:left w:val="single" w:sz="4" w:space="0" w:color="000001"/>
@@ -3418,7 +3230,6 @@
         <w:tc>
           <w:tcPr>
             <w:tcW w:w="6389" w:type="dxa"/>
-            <w:gridSpan w:val="0"/>
             <w:tcBorders>
               <w:top w:val="single" w:sz="4" w:space="0" w:color="000001"/>
               <w:left w:val="single" w:sz="4" w:space="0" w:color="000001"/>
@@ -3449,7 +3260,6 @@
         <w:tc>
           <w:tcPr>
             <w:tcW w:w="7094" w:type="dxa"/>
-            <w:gridSpan w:val="0"/>
             <w:tcBorders>
               <w:top w:val="single" w:sz="4" w:space="0" w:color="000001"/>
               <w:left w:val="single" w:sz="4" w:space="0" w:color="000001"/>
@@ -3480,7 +3290,6 @@
         <w:tc>
           <w:tcPr>
             <w:tcW w:w="7799" w:type="dxa"/>
-            <w:gridSpan w:val="0"/>
             <w:tcBorders>
               <w:top w:val="single" w:sz="4" w:space="0" w:color="000001"/>
               <w:left w:val="single" w:sz="4" w:space="0" w:color="000001"/>
@@ -3511,7 +3320,6 @@
         <w:tc>
           <w:tcPr>
             <w:tcW w:w="8370" w:type="dxa"/>
-            <w:gridSpan w:val="0"/>
             <w:tcBorders>
               <w:top w:val="single" w:sz="4" w:space="0" w:color="000001"/>
               <w:left w:val="single" w:sz="4" w:space="0" w:color="000001"/>
@@ -3542,7 +3350,6 @@
         <w:tc>
           <w:tcPr>
             <w:tcW w:w="8940" w:type="dxa"/>
-            <w:gridSpan w:val="0"/>
             <w:tcBorders>
               <w:top w:val="single" w:sz="4" w:space="0" w:color="000001"/>
               <w:left w:val="single" w:sz="4" w:space="0" w:color="000001"/>
@@ -3573,36 +3380,32 @@
         <w:tc>
           <w:tcPr>
             <w:tcW w:w="9477" w:type="dxa"/>
-            <w:gridSpan w:val="0"/>
-            <w:tcBorders>
-              <w:top w:val="single" w:sz="4" w:space="0" w:color="000001"/>
-              <w:left w:val="single" w:sz="4" w:space="0" w:color="000001"/>
-              <w:bottom w:val="single" w:sz="4" w:space="0" w:color="000001"/>
-              <w:right w:val="single" w:sz="4" w:space="0" w:color="000001"/>
-            </w:tcBorders>
-            <w:shd w:val="clear" w:color="auto" w:fill="FFFFFF"/>
-            <w:tcMar>
-              <w:top w:w="0" w:type="dxa"/>
-              <w:left w:w="10" w:type="dxa"/>
-              <w:bottom w:w="0" w:type="dxa"/>
-              <w:right w:w="10" w:type="dxa"/>
-            </w:tcMar>
-          </w:tcPr>
-          <w:p>
-            <w:pPr>
-              <w:spacing w:after="0" w:line="100" w:lineRule="atLeast"/>
-              <w:jc w:val="both"/>
-            </w:pPr>
+            <w:tcBorders>
+              <w:top w:val="single" w:sz="4" w:space="0" w:color="000001"/>
+              <w:left w:val="single" w:sz="4" w:space="0" w:color="000001"/>
+              <w:bottom w:val="single" w:sz="4" w:space="0" w:color="000001"/>
+              <w:right w:val="single" w:sz="4" w:space="0" w:color="000001"/>
+            </w:tcBorders>
+            <w:shd w:val="clear" w:color="auto" w:fill="FFFFFF"/>
+            <w:tcMar>
+              <w:top w:w="0" w:type="dxa"/>
+              <w:left w:w="10" w:type="dxa"/>
+              <w:bottom w:w="0" w:type="dxa"/>
+              <w:right w:w="10" w:type="dxa"/>
+            </w:tcMar>
+          </w:tcPr>
+          <w:p>
+            <w:pPr>
+              <w:spacing w:after="0" w:line="100" w:lineRule="atLeast"/>
+              <w:jc w:val="both"/>
+            </w:pPr>
+            <w:r>
+              <w:t>OK</w:t>
+            </w:r>
           </w:p>
         </w:tc>
       </w:tr>
       <w:tr>
-        <w:tblPrEx>
-          <w:tblCellMar>
-            <w:top w:w="0" w:type="dxa"/>
-            <w:bottom w:w="0" w:type="dxa"/>
-          </w:tblCellMar>
-        </w:tblPrEx>
         <w:trPr>
           <w:trHeight w:val="540"/>
         </w:trPr>
@@ -3632,7 +3435,14 @@
               <w:rPr>
                 <w:rFonts w:eastAsia="Calibri" w:cs="Calibri"/>
               </w:rPr>
-              <w:t>Quality control results are within specifications</w:t>
+              <w:t xml:space="preserve">Quality control results are </w:t>
+            </w:r>
+            <w:r>
+              <w:rPr>
+                <w:rFonts w:eastAsia="Calibri" w:cs="Calibri"/>
+              </w:rPr>
+              <w:lastRenderedPageBreak/>
+              <w:t>within specifications</w:t>
             </w:r>
           </w:p>
           <w:p>
@@ -3668,6 +3478,7 @@
               <w:rPr>
                 <w:rFonts w:eastAsia="Calibri" w:cs="Calibri"/>
               </w:rPr>
+              <w:lastRenderedPageBreak/>
               <w:t>N/A</w:t>
             </w:r>
           </w:p>
@@ -3855,7 +3666,6 @@
         <w:tc>
           <w:tcPr>
             <w:tcW w:w="5672" w:type="dxa"/>
-            <w:gridSpan w:val="79"/>
             <w:tcBorders>
               <w:top w:val="single" w:sz="4" w:space="0" w:color="000001"/>
               <w:left w:val="single" w:sz="4" w:space="0" w:color="000001"/>
@@ -3886,7 +3696,6 @@
         <w:tc>
           <w:tcPr>
             <w:tcW w:w="6389" w:type="dxa"/>
-            <w:gridSpan w:val="0"/>
             <w:tcBorders>
               <w:top w:val="single" w:sz="4" w:space="0" w:color="000001"/>
               <w:left w:val="single" w:sz="4" w:space="0" w:color="000001"/>
@@ -3917,7 +3726,6 @@
         <w:tc>
           <w:tcPr>
             <w:tcW w:w="7094" w:type="dxa"/>
-            <w:gridSpan w:val="0"/>
             <w:tcBorders>
               <w:top w:val="single" w:sz="4" w:space="0" w:color="000001"/>
               <w:left w:val="single" w:sz="4" w:space="0" w:color="000001"/>
@@ -3948,7 +3756,6 @@
         <w:tc>
           <w:tcPr>
             <w:tcW w:w="7799" w:type="dxa"/>
-            <w:gridSpan w:val="0"/>
             <w:tcBorders>
               <w:top w:val="single" w:sz="4" w:space="0" w:color="000001"/>
               <w:left w:val="single" w:sz="4" w:space="0" w:color="000001"/>
@@ -3979,7 +3786,6 @@
         <w:tc>
           <w:tcPr>
             <w:tcW w:w="8370" w:type="dxa"/>
-            <w:gridSpan w:val="0"/>
             <w:tcBorders>
               <w:top w:val="single" w:sz="4" w:space="0" w:color="000001"/>
               <w:left w:val="single" w:sz="4" w:space="0" w:color="000001"/>
@@ -4010,7 +3816,6 @@
         <w:tc>
           <w:tcPr>
             <w:tcW w:w="8940" w:type="dxa"/>
-            <w:gridSpan w:val="0"/>
             <w:tcBorders>
               <w:top w:val="single" w:sz="4" w:space="0" w:color="000001"/>
               <w:left w:val="single" w:sz="4" w:space="0" w:color="000001"/>
@@ -4041,36 +3846,32 @@
         <w:tc>
           <w:tcPr>
             <w:tcW w:w="9477" w:type="dxa"/>
-            <w:gridSpan w:val="0"/>
-            <w:tcBorders>
-              <w:top w:val="single" w:sz="4" w:space="0" w:color="000001"/>
-              <w:left w:val="single" w:sz="4" w:space="0" w:color="000001"/>
-              <w:bottom w:val="single" w:sz="4" w:space="0" w:color="000001"/>
-              <w:right w:val="single" w:sz="4" w:space="0" w:color="000001"/>
-            </w:tcBorders>
-            <w:shd w:val="clear" w:color="auto" w:fill="FFFFFF"/>
-            <w:tcMar>
-              <w:top w:w="0" w:type="dxa"/>
-              <w:left w:w="10" w:type="dxa"/>
-              <w:bottom w:w="0" w:type="dxa"/>
-              <w:right w:w="10" w:type="dxa"/>
-            </w:tcMar>
-          </w:tcPr>
-          <w:p>
-            <w:pPr>
-              <w:spacing w:after="0" w:line="100" w:lineRule="atLeast"/>
-              <w:jc w:val="both"/>
-            </w:pPr>
+            <w:tcBorders>
+              <w:top w:val="single" w:sz="4" w:space="0" w:color="000001"/>
+              <w:left w:val="single" w:sz="4" w:space="0" w:color="000001"/>
+              <w:bottom w:val="single" w:sz="4" w:space="0" w:color="000001"/>
+              <w:right w:val="single" w:sz="4" w:space="0" w:color="000001"/>
+            </w:tcBorders>
+            <w:shd w:val="clear" w:color="auto" w:fill="FFFFFF"/>
+            <w:tcMar>
+              <w:top w:w="0" w:type="dxa"/>
+              <w:left w:w="10" w:type="dxa"/>
+              <w:bottom w:w="0" w:type="dxa"/>
+              <w:right w:w="10" w:type="dxa"/>
+            </w:tcMar>
+          </w:tcPr>
+          <w:p>
+            <w:pPr>
+              <w:spacing w:after="0" w:line="100" w:lineRule="atLeast"/>
+              <w:jc w:val="both"/>
+            </w:pPr>
+            <w:r>
+              <w:t>OK</w:t>
+            </w:r>
           </w:p>
         </w:tc>
       </w:tr>
       <w:tr>
-        <w:tblPrEx>
-          <w:tblCellMar>
-            <w:top w:w="0" w:type="dxa"/>
-            <w:bottom w:w="0" w:type="dxa"/>
-          </w:tblCellMar>
-        </w:tblPrEx>
         <w:trPr>
           <w:trHeight w:val="540"/>
         </w:trPr>
@@ -4100,13 +3901,8 @@
               <w:rPr>
                 <w:rFonts w:eastAsia="Calibri" w:cs="Calibri"/>
               </w:rPr>
-              <w:t>Change control process indicates mi</w:t>
-            </w:r>
-            <w:r>
-              <w:rPr>
-                <w:rFonts w:eastAsia="Calibri" w:cs="Calibri"/>
-              </w:rPr>
-              <w:t>nimal requests for change</w:t>
+              <w:lastRenderedPageBreak/>
+              <w:t>Change control process indicates minimal requests for change</w:t>
             </w:r>
           </w:p>
           <w:p>
@@ -4329,7 +4125,6 @@
         <w:tc>
           <w:tcPr>
             <w:tcW w:w="5672" w:type="dxa"/>
-            <w:gridSpan w:val="79"/>
             <w:tcBorders>
               <w:top w:val="single" w:sz="4" w:space="0" w:color="000001"/>
               <w:left w:val="single" w:sz="4" w:space="0" w:color="000001"/>
@@ -4360,7 +4155,6 @@
         <w:tc>
           <w:tcPr>
             <w:tcW w:w="6389" w:type="dxa"/>
-            <w:gridSpan w:val="0"/>
             <w:tcBorders>
               <w:top w:val="single" w:sz="4" w:space="0" w:color="000001"/>
               <w:left w:val="single" w:sz="4" w:space="0" w:color="000001"/>
@@ -4391,7 +4185,6 @@
         <w:tc>
           <w:tcPr>
             <w:tcW w:w="7094" w:type="dxa"/>
-            <w:gridSpan w:val="0"/>
             <w:tcBorders>
               <w:top w:val="single" w:sz="4" w:space="0" w:color="000001"/>
               <w:left w:val="single" w:sz="4" w:space="0" w:color="000001"/>
@@ -4422,7 +4215,6 @@
         <w:tc>
           <w:tcPr>
             <w:tcW w:w="7799" w:type="dxa"/>
-            <w:gridSpan w:val="0"/>
             <w:tcBorders>
               <w:top w:val="single" w:sz="4" w:space="0" w:color="000001"/>
               <w:left w:val="single" w:sz="4" w:space="0" w:color="000001"/>
@@ -4453,7 +4245,6 @@
         <w:tc>
           <w:tcPr>
             <w:tcW w:w="8370" w:type="dxa"/>
-            <w:gridSpan w:val="0"/>
             <w:tcBorders>
               <w:top w:val="single" w:sz="4" w:space="0" w:color="000001"/>
               <w:left w:val="single" w:sz="4" w:space="0" w:color="000001"/>
@@ -4484,7 +4275,6 @@
         <w:tc>
           <w:tcPr>
             <w:tcW w:w="8940" w:type="dxa"/>
-            <w:gridSpan w:val="0"/>
             <w:tcBorders>
               <w:top w:val="single" w:sz="4" w:space="0" w:color="000001"/>
               <w:left w:val="single" w:sz="4" w:space="0" w:color="000001"/>
@@ -4515,36 +4305,32 @@
         <w:tc>
           <w:tcPr>
             <w:tcW w:w="9477" w:type="dxa"/>
-            <w:gridSpan w:val="0"/>
-            <w:tcBorders>
-              <w:top w:val="single" w:sz="4" w:space="0" w:color="000001"/>
-              <w:left w:val="single" w:sz="4" w:space="0" w:color="000001"/>
-              <w:bottom w:val="single" w:sz="4" w:space="0" w:color="000001"/>
-              <w:right w:val="single" w:sz="4" w:space="0" w:color="000001"/>
-            </w:tcBorders>
-            <w:shd w:val="clear" w:color="auto" w:fill="FFFFFF"/>
-            <w:tcMar>
-              <w:top w:w="0" w:type="dxa"/>
-              <w:left w:w="10" w:type="dxa"/>
-              <w:bottom w:w="0" w:type="dxa"/>
-              <w:right w:w="10" w:type="dxa"/>
-            </w:tcMar>
-          </w:tcPr>
-          <w:p>
-            <w:pPr>
-              <w:spacing w:after="0" w:line="100" w:lineRule="atLeast"/>
-              <w:jc w:val="both"/>
-            </w:pPr>
+            <w:tcBorders>
+              <w:top w:val="single" w:sz="4" w:space="0" w:color="000001"/>
+              <w:left w:val="single" w:sz="4" w:space="0" w:color="000001"/>
+              <w:bottom w:val="single" w:sz="4" w:space="0" w:color="000001"/>
+              <w:right w:val="single" w:sz="4" w:space="0" w:color="000001"/>
+            </w:tcBorders>
+            <w:shd w:val="clear" w:color="auto" w:fill="FFFFFF"/>
+            <w:tcMar>
+              <w:top w:w="0" w:type="dxa"/>
+              <w:left w:w="10" w:type="dxa"/>
+              <w:bottom w:w="0" w:type="dxa"/>
+              <w:right w:w="10" w:type="dxa"/>
+            </w:tcMar>
+          </w:tcPr>
+          <w:p>
+            <w:pPr>
+              <w:spacing w:after="0" w:line="100" w:lineRule="atLeast"/>
+              <w:jc w:val="both"/>
+            </w:pPr>
+            <w:r>
+              <w:t>OK</w:t>
+            </w:r>
           </w:p>
         </w:tc>
       </w:tr>
       <w:tr>
-        <w:tblPrEx>
-          <w:tblCellMar>
-            <w:top w:w="0" w:type="dxa"/>
-            <w:bottom w:w="0" w:type="dxa"/>
-          </w:tblCellMar>
-        </w:tblPrEx>
         <w:trPr>
           <w:trHeight w:val="540"/>
         </w:trPr>
@@ -4797,7 +4583,6 @@
         <w:tc>
           <w:tcPr>
             <w:tcW w:w="5672" w:type="dxa"/>
-            <w:gridSpan w:val="79"/>
             <w:tcBorders>
               <w:top w:val="single" w:sz="4" w:space="0" w:color="000001"/>
               <w:left w:val="single" w:sz="4" w:space="0" w:color="000001"/>
@@ -4828,7 +4613,6 @@
         <w:tc>
           <w:tcPr>
             <w:tcW w:w="6389" w:type="dxa"/>
-            <w:gridSpan w:val="0"/>
             <w:tcBorders>
               <w:top w:val="single" w:sz="4" w:space="0" w:color="000001"/>
               <w:left w:val="single" w:sz="4" w:space="0" w:color="000001"/>
@@ -4859,7 +4643,6 @@
         <w:tc>
           <w:tcPr>
             <w:tcW w:w="7094" w:type="dxa"/>
-            <w:gridSpan w:val="0"/>
             <w:tcBorders>
               <w:top w:val="single" w:sz="4" w:space="0" w:color="000001"/>
               <w:left w:val="single" w:sz="4" w:space="0" w:color="000001"/>
@@ -4890,7 +4673,6 @@
         <w:tc>
           <w:tcPr>
             <w:tcW w:w="7799" w:type="dxa"/>
-            <w:gridSpan w:val="0"/>
             <w:tcBorders>
               <w:top w:val="single" w:sz="4" w:space="0" w:color="000001"/>
               <w:left w:val="single" w:sz="4" w:space="0" w:color="000001"/>
@@ -4921,7 +4703,6 @@
         <w:tc>
           <w:tcPr>
             <w:tcW w:w="8370" w:type="dxa"/>
-            <w:gridSpan w:val="0"/>
             <w:tcBorders>
               <w:top w:val="single" w:sz="4" w:space="0" w:color="000001"/>
               <w:left w:val="single" w:sz="4" w:space="0" w:color="000001"/>
@@ -4952,7 +4733,6 @@
         <w:tc>
           <w:tcPr>
             <w:tcW w:w="8940" w:type="dxa"/>
-            <w:gridSpan w:val="0"/>
             <w:tcBorders>
               <w:top w:val="single" w:sz="4" w:space="0" w:color="000001"/>
               <w:left w:val="single" w:sz="4" w:space="0" w:color="000001"/>
@@ -4983,36 +4763,32 @@
         <w:tc>
           <w:tcPr>
             <w:tcW w:w="9477" w:type="dxa"/>
-            <w:gridSpan w:val="0"/>
-            <w:tcBorders>
-              <w:top w:val="single" w:sz="4" w:space="0" w:color="000001"/>
-              <w:left w:val="single" w:sz="4" w:space="0" w:color="000001"/>
-              <w:bottom w:val="single" w:sz="4" w:space="0" w:color="000001"/>
-              <w:right w:val="single" w:sz="4" w:space="0" w:color="000001"/>
-            </w:tcBorders>
-            <w:shd w:val="clear" w:color="auto" w:fill="FFFFFF"/>
-            <w:tcMar>
-              <w:top w:w="0" w:type="dxa"/>
-              <w:left w:w="10" w:type="dxa"/>
-              <w:bottom w:w="0" w:type="dxa"/>
-              <w:right w:w="10" w:type="dxa"/>
-            </w:tcMar>
-          </w:tcPr>
-          <w:p>
-            <w:pPr>
-              <w:spacing w:after="0" w:line="100" w:lineRule="atLeast"/>
-              <w:jc w:val="both"/>
-            </w:pPr>
+            <w:tcBorders>
+              <w:top w:val="single" w:sz="4" w:space="0" w:color="000001"/>
+              <w:left w:val="single" w:sz="4" w:space="0" w:color="000001"/>
+              <w:bottom w:val="single" w:sz="4" w:space="0" w:color="000001"/>
+              <w:right w:val="single" w:sz="4" w:space="0" w:color="000001"/>
+            </w:tcBorders>
+            <w:shd w:val="clear" w:color="auto" w:fill="FFFFFF"/>
+            <w:tcMar>
+              <w:top w:w="0" w:type="dxa"/>
+              <w:left w:w="10" w:type="dxa"/>
+              <w:bottom w:w="0" w:type="dxa"/>
+              <w:right w:w="10" w:type="dxa"/>
+            </w:tcMar>
+          </w:tcPr>
+          <w:p>
+            <w:pPr>
+              <w:spacing w:after="0" w:line="100" w:lineRule="atLeast"/>
+              <w:jc w:val="both"/>
+            </w:pPr>
+            <w:r>
+              <w:t>OK</w:t>
+            </w:r>
           </w:p>
         </w:tc>
       </w:tr>
       <w:tr>
-        <w:tblPrEx>
-          <w:tblCellMar>
-            <w:top w:w="0" w:type="dxa"/>
-            <w:bottom w:w="0" w:type="dxa"/>
-          </w:tblCellMar>
-        </w:tblPrEx>
         <w:trPr>
           <w:trHeight w:val="540"/>
         </w:trPr>
@@ -5042,20 +4818,7 @@
               <w:rPr>
                 <w:rFonts w:eastAsia="Calibri" w:cs="Calibri"/>
               </w:rPr>
-              <w:t xml:space="preserve">Project </w:t>
-            </w:r>
-            <w:r>
-              <w:rPr>
-                <w:rFonts w:eastAsia="Calibri" w:cs="Calibri"/>
-              </w:rPr>
-              <w:t xml:space="preserve">team </w:t>
-            </w:r>
-            <w:r>
-              <w:rPr>
-                <w:rFonts w:eastAsia="Calibri" w:cs="Calibri"/>
-              </w:rPr>
-              <w:lastRenderedPageBreak/>
-              <w:t>appears to be cohesive and reasonably happy</w:t>
+              <w:t>Project team appears to be cohesive and reasonably happy</w:t>
             </w:r>
           </w:p>
           <w:p>
@@ -5091,7 +4854,6 @@
               <w:rPr>
                 <w:rFonts w:eastAsia="Calibri" w:cs="Calibri"/>
               </w:rPr>
-              <w:lastRenderedPageBreak/>
               <w:t>OK!</w:t>
             </w:r>
           </w:p>
@@ -5279,7 +5041,6 @@
         <w:tc>
           <w:tcPr>
             <w:tcW w:w="5672" w:type="dxa"/>
-            <w:gridSpan w:val="79"/>
             <w:tcBorders>
               <w:top w:val="single" w:sz="4" w:space="0" w:color="000001"/>
               <w:left w:val="single" w:sz="4" w:space="0" w:color="000001"/>
@@ -5310,69 +5071,59 @@
         <w:tc>
           <w:tcPr>
             <w:tcW w:w="6389" w:type="dxa"/>
-            <w:gridSpan w:val="0"/>
-            <w:tcBorders>
-              <w:top w:val="single" w:sz="4" w:space="0" w:color="000001"/>
-              <w:left w:val="single" w:sz="4" w:space="0" w:color="000001"/>
-              <w:bottom w:val="single" w:sz="4" w:space="0" w:color="000001"/>
-              <w:right w:val="single" w:sz="4" w:space="0" w:color="000001"/>
-            </w:tcBorders>
-            <w:shd w:val="clear" w:color="auto" w:fill="FFFFFF"/>
-            <w:tcMar>
-              <w:top w:w="0" w:type="dxa"/>
-              <w:left w:w="10" w:type="dxa"/>
-              <w:bottom w:w="0" w:type="dxa"/>
-              <w:right w:w="10" w:type="dxa"/>
-            </w:tcMar>
-          </w:tcPr>
-          <w:p>
-            <w:pPr>
-              <w:spacing w:after="0" w:line="100" w:lineRule="atLeast"/>
-              <w:jc w:val="both"/>
-            </w:pPr>
-            <w:r>
-              <w:rPr>
-                <w:rFonts w:eastAsia="Calibri" w:cs="Calibri"/>
-              </w:rPr>
-              <w:t>OK</w:t>
-            </w:r>
-            <w:r>
-              <w:rPr>
-                <w:rFonts w:eastAsia="Calibri" w:cs="Calibri"/>
-              </w:rPr>
-              <w:lastRenderedPageBreak/>
-              <w:t>!!!!!!!!!!</w:t>
+            <w:tcBorders>
+              <w:top w:val="single" w:sz="4" w:space="0" w:color="000001"/>
+              <w:left w:val="single" w:sz="4" w:space="0" w:color="000001"/>
+              <w:bottom w:val="single" w:sz="4" w:space="0" w:color="000001"/>
+              <w:right w:val="single" w:sz="4" w:space="0" w:color="000001"/>
+            </w:tcBorders>
+            <w:shd w:val="clear" w:color="auto" w:fill="FFFFFF"/>
+            <w:tcMar>
+              <w:top w:w="0" w:type="dxa"/>
+              <w:left w:w="10" w:type="dxa"/>
+              <w:bottom w:w="0" w:type="dxa"/>
+              <w:right w:w="10" w:type="dxa"/>
+            </w:tcMar>
+          </w:tcPr>
+          <w:p>
+            <w:pPr>
+              <w:spacing w:after="0" w:line="100" w:lineRule="atLeast"/>
+              <w:jc w:val="both"/>
+            </w:pPr>
+            <w:r>
+              <w:rPr>
+                <w:rFonts w:eastAsia="Calibri" w:cs="Calibri"/>
+              </w:rPr>
+              <w:t>OK!!!!!!!!!!</w:t>
             </w:r>
           </w:p>
         </w:tc>
         <w:tc>
           <w:tcPr>
             <w:tcW w:w="7094" w:type="dxa"/>
-            <w:gridSpan w:val="0"/>
-            <w:tcBorders>
-              <w:top w:val="single" w:sz="4" w:space="0" w:color="000001"/>
-              <w:left w:val="single" w:sz="4" w:space="0" w:color="000001"/>
-              <w:bottom w:val="single" w:sz="4" w:space="0" w:color="000001"/>
-              <w:right w:val="single" w:sz="4" w:space="0" w:color="000001"/>
-            </w:tcBorders>
-            <w:shd w:val="clear" w:color="auto" w:fill="FFFFFF"/>
-            <w:tcMar>
-              <w:top w:w="0" w:type="dxa"/>
-              <w:left w:w="10" w:type="dxa"/>
-              <w:bottom w:w="0" w:type="dxa"/>
-              <w:right w:w="10" w:type="dxa"/>
-            </w:tcMar>
-          </w:tcPr>
-          <w:p>
-            <w:pPr>
-              <w:spacing w:after="0" w:line="100" w:lineRule="atLeast"/>
-              <w:jc w:val="both"/>
-            </w:pPr>
-            <w:r>
-              <w:rPr>
-                <w:rFonts w:eastAsia="Calibri" w:cs="Calibri"/>
-              </w:rPr>
-              <w:lastRenderedPageBreak/>
+            <w:tcBorders>
+              <w:top w:val="single" w:sz="4" w:space="0" w:color="000001"/>
+              <w:left w:val="single" w:sz="4" w:space="0" w:color="000001"/>
+              <w:bottom w:val="single" w:sz="4" w:space="0" w:color="000001"/>
+              <w:right w:val="single" w:sz="4" w:space="0" w:color="000001"/>
+            </w:tcBorders>
+            <w:shd w:val="clear" w:color="auto" w:fill="FFFFFF"/>
+            <w:tcMar>
+              <w:top w:w="0" w:type="dxa"/>
+              <w:left w:w="10" w:type="dxa"/>
+              <w:bottom w:w="0" w:type="dxa"/>
+              <w:right w:w="10" w:type="dxa"/>
+            </w:tcMar>
+          </w:tcPr>
+          <w:p>
+            <w:pPr>
+              <w:spacing w:after="0" w:line="100" w:lineRule="atLeast"/>
+              <w:jc w:val="both"/>
+            </w:pPr>
+            <w:r>
+              <w:rPr>
+                <w:rFonts w:eastAsia="Calibri" w:cs="Calibri"/>
+              </w:rPr>
               <w:t>Somewhat</w:t>
             </w:r>
           </w:p>
@@ -5380,7 +5131,6 @@
         <w:tc>
           <w:tcPr>
             <w:tcW w:w="7799" w:type="dxa"/>
-            <w:gridSpan w:val="0"/>
             <w:tcBorders>
               <w:top w:val="single" w:sz="4" w:space="0" w:color="000001"/>
               <w:left w:val="single" w:sz="4" w:space="0" w:color="000001"/>
@@ -5411,7 +5161,6 @@
         <w:tc>
           <w:tcPr>
             <w:tcW w:w="8370" w:type="dxa"/>
-            <w:gridSpan w:val="0"/>
             <w:tcBorders>
               <w:top w:val="single" w:sz="4" w:space="0" w:color="000001"/>
               <w:left w:val="single" w:sz="4" w:space="0" w:color="000001"/>
@@ -5442,7 +5191,6 @@
         <w:tc>
           <w:tcPr>
             <w:tcW w:w="8940" w:type="dxa"/>
-            <w:gridSpan w:val="0"/>
             <w:tcBorders>
               <w:top w:val="single" w:sz="4" w:space="0" w:color="000001"/>
               <w:left w:val="single" w:sz="4" w:space="0" w:color="000001"/>
@@ -5473,36 +5221,32 @@
         <w:tc>
           <w:tcPr>
             <w:tcW w:w="9477" w:type="dxa"/>
-            <w:gridSpan w:val="0"/>
-            <w:tcBorders>
-              <w:top w:val="single" w:sz="4" w:space="0" w:color="000001"/>
-              <w:left w:val="single" w:sz="4" w:space="0" w:color="000001"/>
-              <w:bottom w:val="single" w:sz="4" w:space="0" w:color="000001"/>
-              <w:right w:val="single" w:sz="4" w:space="0" w:color="000001"/>
-            </w:tcBorders>
-            <w:shd w:val="clear" w:color="auto" w:fill="FFFFFF"/>
-            <w:tcMar>
-              <w:top w:w="0" w:type="dxa"/>
-              <w:left w:w="10" w:type="dxa"/>
-              <w:bottom w:w="0" w:type="dxa"/>
-              <w:right w:w="10" w:type="dxa"/>
-            </w:tcMar>
-          </w:tcPr>
-          <w:p>
-            <w:pPr>
-              <w:spacing w:after="0" w:line="100" w:lineRule="atLeast"/>
-              <w:jc w:val="both"/>
-            </w:pPr>
+            <w:tcBorders>
+              <w:top w:val="single" w:sz="4" w:space="0" w:color="000001"/>
+              <w:left w:val="single" w:sz="4" w:space="0" w:color="000001"/>
+              <w:bottom w:val="single" w:sz="4" w:space="0" w:color="000001"/>
+              <w:right w:val="single" w:sz="4" w:space="0" w:color="000001"/>
+            </w:tcBorders>
+            <w:shd w:val="clear" w:color="auto" w:fill="FFFFFF"/>
+            <w:tcMar>
+              <w:top w:w="0" w:type="dxa"/>
+              <w:left w:w="10" w:type="dxa"/>
+              <w:bottom w:w="0" w:type="dxa"/>
+              <w:right w:w="10" w:type="dxa"/>
+            </w:tcMar>
+          </w:tcPr>
+          <w:p>
+            <w:pPr>
+              <w:spacing w:after="0" w:line="100" w:lineRule="atLeast"/>
+              <w:jc w:val="both"/>
+            </w:pPr>
+            <w:r>
+              <w:t>OK</w:t>
+            </w:r>
           </w:p>
         </w:tc>
       </w:tr>
       <w:tr>
-        <w:tblPrEx>
-          <w:tblCellMar>
-            <w:top w:w="0" w:type="dxa"/>
-            <w:bottom w:w="0" w:type="dxa"/>
-          </w:tblCellMar>
-        </w:tblPrEx>
         <w:trPr>
           <w:trHeight w:val="540"/>
         </w:trPr>
@@ -5532,14 +5276,7 @@
               <w:rPr>
                 <w:rFonts w:eastAsia="Calibri" w:cs="Calibri"/>
               </w:rPr>
-              <w:lastRenderedPageBreak/>
-              <w:t>Users seem satisfied with progress of the w</w:t>
-            </w:r>
-            <w:r>
-              <w:rPr>
-                <w:rFonts w:eastAsia="Calibri" w:cs="Calibri"/>
-              </w:rPr>
-              <w:t>ork</w:t>
+              <w:t>Users seem satisfied with progress of the work</w:t>
             </w:r>
           </w:p>
           <w:p>
@@ -5762,7 +5499,6 @@
         <w:tc>
           <w:tcPr>
             <w:tcW w:w="5672" w:type="dxa"/>
-            <w:gridSpan w:val="79"/>
             <w:tcBorders>
               <w:top w:val="single" w:sz="4" w:space="0" w:color="000001"/>
               <w:left w:val="single" w:sz="4" w:space="0" w:color="000001"/>
@@ -5793,7 +5529,6 @@
         <w:tc>
           <w:tcPr>
             <w:tcW w:w="6389" w:type="dxa"/>
-            <w:gridSpan w:val="0"/>
             <w:tcBorders>
               <w:top w:val="single" w:sz="4" w:space="0" w:color="000001"/>
               <w:left w:val="single" w:sz="4" w:space="0" w:color="000001"/>
@@ -5824,7 +5559,6 @@
         <w:tc>
           <w:tcPr>
             <w:tcW w:w="7094" w:type="dxa"/>
-            <w:gridSpan w:val="0"/>
             <w:tcBorders>
               <w:top w:val="single" w:sz="4" w:space="0" w:color="000001"/>
               <w:left w:val="single" w:sz="4" w:space="0" w:color="000001"/>
@@ -5855,7 +5589,6 @@
         <w:tc>
           <w:tcPr>
             <w:tcW w:w="7799" w:type="dxa"/>
-            <w:gridSpan w:val="0"/>
             <w:tcBorders>
               <w:top w:val="single" w:sz="4" w:space="0" w:color="000001"/>
               <w:left w:val="single" w:sz="4" w:space="0" w:color="000001"/>
@@ -5886,7 +5619,6 @@
         <w:tc>
           <w:tcPr>
             <w:tcW w:w="8370" w:type="dxa"/>
-            <w:gridSpan w:val="0"/>
             <w:tcBorders>
               <w:top w:val="single" w:sz="4" w:space="0" w:color="000001"/>
               <w:left w:val="single" w:sz="4" w:space="0" w:color="000001"/>
@@ -5917,7 +5649,6 @@
         <w:tc>
           <w:tcPr>
             <w:tcW w:w="8940" w:type="dxa"/>
-            <w:gridSpan w:val="0"/>
             <w:tcBorders>
               <w:top w:val="single" w:sz="4" w:space="0" w:color="000001"/>
               <w:left w:val="single" w:sz="4" w:space="0" w:color="000001"/>
@@ -5948,36 +5679,32 @@
         <w:tc>
           <w:tcPr>
             <w:tcW w:w="9477" w:type="dxa"/>
-            <w:gridSpan w:val="0"/>
-            <w:tcBorders>
-              <w:top w:val="single" w:sz="4" w:space="0" w:color="000001"/>
-              <w:left w:val="single" w:sz="4" w:space="0" w:color="000001"/>
-              <w:bottom w:val="single" w:sz="4" w:space="0" w:color="000001"/>
-              <w:right w:val="single" w:sz="4" w:space="0" w:color="000001"/>
-            </w:tcBorders>
-            <w:shd w:val="clear" w:color="auto" w:fill="FFFFFF"/>
-            <w:tcMar>
-              <w:top w:w="0" w:type="dxa"/>
-              <w:left w:w="10" w:type="dxa"/>
-              <w:bottom w:w="0" w:type="dxa"/>
-              <w:right w:w="10" w:type="dxa"/>
-            </w:tcMar>
-          </w:tcPr>
-          <w:p>
-            <w:pPr>
-              <w:spacing w:after="0" w:line="100" w:lineRule="atLeast"/>
-              <w:jc w:val="both"/>
-            </w:pPr>
+            <w:tcBorders>
+              <w:top w:val="single" w:sz="4" w:space="0" w:color="000001"/>
+              <w:left w:val="single" w:sz="4" w:space="0" w:color="000001"/>
+              <w:bottom w:val="single" w:sz="4" w:space="0" w:color="000001"/>
+              <w:right w:val="single" w:sz="4" w:space="0" w:color="000001"/>
+            </w:tcBorders>
+            <w:shd w:val="clear" w:color="auto" w:fill="FFFFFF"/>
+            <w:tcMar>
+              <w:top w:w="0" w:type="dxa"/>
+              <w:left w:w="10" w:type="dxa"/>
+              <w:bottom w:w="0" w:type="dxa"/>
+              <w:right w:w="10" w:type="dxa"/>
+            </w:tcMar>
+          </w:tcPr>
+          <w:p>
+            <w:pPr>
+              <w:spacing w:after="0" w:line="100" w:lineRule="atLeast"/>
+              <w:jc w:val="both"/>
+            </w:pPr>
+            <w:r>
+              <w:t>OK</w:t>
+            </w:r>
           </w:p>
         </w:tc>
       </w:tr>
       <w:tr>
-        <w:tblPrEx>
-          <w:tblCellMar>
-            <w:top w:w="0" w:type="dxa"/>
-            <w:bottom w:w="0" w:type="dxa"/>
-          </w:tblCellMar>
-        </w:tblPrEx>
         <w:trPr>
           <w:trHeight w:val="540"/>
         </w:trPr>
@@ -6007,7 +5734,14 @@
               <w:rPr>
                 <w:rFonts w:eastAsia="Calibri" w:cs="Calibri"/>
               </w:rPr>
-              <w:t>Top management remains visibly supportive of the project goals</w:t>
+              <w:t xml:space="preserve">Top management remains visibly supportive of the </w:t>
+            </w:r>
+            <w:r>
+              <w:rPr>
+                <w:rFonts w:eastAsia="Calibri" w:cs="Calibri"/>
+              </w:rPr>
+              <w:lastRenderedPageBreak/>
+              <w:t>project goals</w:t>
             </w:r>
           </w:p>
           <w:p>
@@ -6043,6 +5777,7 @@
               <w:rPr>
                 <w:rFonts w:eastAsia="Calibri" w:cs="Calibri"/>
               </w:rPr>
+              <w:lastRenderedPageBreak/>
               <w:t>OK</w:t>
             </w:r>
           </w:p>
@@ -6230,7 +5965,6 @@
         <w:tc>
           <w:tcPr>
             <w:tcW w:w="5672" w:type="dxa"/>
-            <w:gridSpan w:val="79"/>
             <w:tcBorders>
               <w:top w:val="single" w:sz="4" w:space="0" w:color="000001"/>
               <w:left w:val="single" w:sz="4" w:space="0" w:color="000001"/>
@@ -6261,7 +5995,6 @@
         <w:tc>
           <w:tcPr>
             <w:tcW w:w="6389" w:type="dxa"/>
-            <w:gridSpan w:val="0"/>
             <w:tcBorders>
               <w:top w:val="single" w:sz="4" w:space="0" w:color="000001"/>
               <w:left w:val="single" w:sz="4" w:space="0" w:color="000001"/>
@@ -6292,7 +6025,6 @@
         <w:tc>
           <w:tcPr>
             <w:tcW w:w="7094" w:type="dxa"/>
-            <w:gridSpan w:val="0"/>
             <w:tcBorders>
               <w:top w:val="single" w:sz="4" w:space="0" w:color="000001"/>
               <w:left w:val="single" w:sz="4" w:space="0" w:color="000001"/>
@@ -6323,7 +6055,6 @@
         <w:tc>
           <w:tcPr>
             <w:tcW w:w="7799" w:type="dxa"/>
-            <w:gridSpan w:val="0"/>
             <w:tcBorders>
               <w:top w:val="single" w:sz="4" w:space="0" w:color="000001"/>
               <w:left w:val="single" w:sz="4" w:space="0" w:color="000001"/>
@@ -6354,7 +6085,6 @@
         <w:tc>
           <w:tcPr>
             <w:tcW w:w="8370" w:type="dxa"/>
-            <w:gridSpan w:val="0"/>
             <w:tcBorders>
               <w:top w:val="single" w:sz="4" w:space="0" w:color="000001"/>
               <w:left w:val="single" w:sz="4" w:space="0" w:color="000001"/>
@@ -6385,7 +6115,6 @@
         <w:tc>
           <w:tcPr>
             <w:tcW w:w="8940" w:type="dxa"/>
-            <w:gridSpan w:val="0"/>
             <w:tcBorders>
               <w:top w:val="single" w:sz="4" w:space="0" w:color="000001"/>
               <w:left w:val="single" w:sz="4" w:space="0" w:color="000001"/>
@@ -6416,36 +6145,32 @@
         <w:tc>
           <w:tcPr>
             <w:tcW w:w="9477" w:type="dxa"/>
-            <w:gridSpan w:val="0"/>
-            <w:tcBorders>
-              <w:top w:val="single" w:sz="4" w:space="0" w:color="000001"/>
-              <w:left w:val="single" w:sz="4" w:space="0" w:color="000001"/>
-              <w:bottom w:val="single" w:sz="4" w:space="0" w:color="000001"/>
-              <w:right w:val="single" w:sz="4" w:space="0" w:color="000001"/>
-            </w:tcBorders>
-            <w:shd w:val="clear" w:color="auto" w:fill="FFFFFF"/>
-            <w:tcMar>
-              <w:top w:w="0" w:type="dxa"/>
-              <w:left w:w="10" w:type="dxa"/>
-              <w:bottom w:w="0" w:type="dxa"/>
-              <w:right w:w="10" w:type="dxa"/>
-            </w:tcMar>
-          </w:tcPr>
-          <w:p>
-            <w:pPr>
-              <w:spacing w:after="0" w:line="100" w:lineRule="atLeast"/>
-              <w:jc w:val="both"/>
-            </w:pPr>
+            <w:tcBorders>
+              <w:top w:val="single" w:sz="4" w:space="0" w:color="000001"/>
+              <w:left w:val="single" w:sz="4" w:space="0" w:color="000001"/>
+              <w:bottom w:val="single" w:sz="4" w:space="0" w:color="000001"/>
+              <w:right w:val="single" w:sz="4" w:space="0" w:color="000001"/>
+            </w:tcBorders>
+            <w:shd w:val="clear" w:color="auto" w:fill="FFFFFF"/>
+            <w:tcMar>
+              <w:top w:w="0" w:type="dxa"/>
+              <w:left w:w="10" w:type="dxa"/>
+              <w:bottom w:w="0" w:type="dxa"/>
+              <w:right w:w="10" w:type="dxa"/>
+            </w:tcMar>
+          </w:tcPr>
+          <w:p>
+            <w:pPr>
+              <w:spacing w:after="0" w:line="100" w:lineRule="atLeast"/>
+              <w:jc w:val="both"/>
+            </w:pPr>
+            <w:r>
+              <w:t>OK</w:t>
+            </w:r>
           </w:p>
         </w:tc>
       </w:tr>
       <w:tr>
-        <w:tblPrEx>
-          <w:tblCellMar>
-            <w:top w:w="0" w:type="dxa"/>
-            <w:bottom w:w="0" w:type="dxa"/>
-          </w:tblCellMar>
-        </w:tblPrEx>
         <w:trPr>
           <w:trHeight w:val="540"/>
         </w:trPr>
@@ -6475,6 +6200,7 @@
               <w:rPr>
                 <w:rFonts w:eastAsia="Calibri" w:cs="Calibri"/>
               </w:rPr>
+              <w:lastRenderedPageBreak/>
               <w:t>Third-party vendors are delivering quality items on schedule</w:t>
             </w:r>
           </w:p>
@@ -6698,7 +6424,6 @@
         <w:tc>
           <w:tcPr>
             <w:tcW w:w="5672" w:type="dxa"/>
-            <w:gridSpan w:val="79"/>
             <w:tcBorders>
               <w:top w:val="single" w:sz="4" w:space="0" w:color="000001"/>
               <w:left w:val="single" w:sz="4" w:space="0" w:color="000001"/>
@@ -6729,7 +6454,6 @@
         <w:tc>
           <w:tcPr>
             <w:tcW w:w="6389" w:type="dxa"/>
-            <w:gridSpan w:val="0"/>
             <w:tcBorders>
               <w:top w:val="single" w:sz="4" w:space="0" w:color="000001"/>
               <w:left w:val="single" w:sz="4" w:space="0" w:color="000001"/>
@@ -6760,7 +6484,6 @@
         <w:tc>
           <w:tcPr>
             <w:tcW w:w="7094" w:type="dxa"/>
-            <w:gridSpan w:val="0"/>
             <w:tcBorders>
               <w:top w:val="single" w:sz="4" w:space="0" w:color="000001"/>
               <w:left w:val="single" w:sz="4" w:space="0" w:color="000001"/>
@@ -6791,7 +6514,6 @@
         <w:tc>
           <w:tcPr>
             <w:tcW w:w="7799" w:type="dxa"/>
-            <w:gridSpan w:val="0"/>
             <w:tcBorders>
               <w:top w:val="single" w:sz="4" w:space="0" w:color="000001"/>
               <w:left w:val="single" w:sz="4" w:space="0" w:color="000001"/>
@@ -6822,7 +6544,6 @@
         <w:tc>
           <w:tcPr>
             <w:tcW w:w="8370" w:type="dxa"/>
-            <w:gridSpan w:val="0"/>
             <w:tcBorders>
               <w:top w:val="single" w:sz="4" w:space="0" w:color="000001"/>
               <w:left w:val="single" w:sz="4" w:space="0" w:color="000001"/>
@@ -6853,7 +6574,6 @@
         <w:tc>
           <w:tcPr>
             <w:tcW w:w="8940" w:type="dxa"/>
-            <w:gridSpan w:val="0"/>
             <w:tcBorders>
               <w:top w:val="single" w:sz="4" w:space="0" w:color="000001"/>
               <w:left w:val="single" w:sz="4" w:space="0" w:color="000001"/>
@@ -6884,7 +6604,6 @@
         <w:tc>
           <w:tcPr>
             <w:tcW w:w="9477" w:type="dxa"/>
-            <w:gridSpan w:val="0"/>
             <w:tcBorders>
               <w:top w:val="single" w:sz="4" w:space="0" w:color="000001"/>
               <w:left w:val="single" w:sz="4" w:space="0" w:color="000001"/>
@@ -6914,12 +6633,6 @@
         </w:tc>
       </w:tr>
       <w:tr>
-        <w:tblPrEx>
-          <w:tblCellMar>
-            <w:top w:w="0" w:type="dxa"/>
-            <w:bottom w:w="0" w:type="dxa"/>
-          </w:tblCellMar>
-        </w:tblPrEx>
         <w:trPr>
           <w:trHeight w:val="540"/>
         </w:trPr>
@@ -6985,7 +6698,6 @@
               <w:rPr>
                 <w:rFonts w:eastAsia="Calibri" w:cs="Calibri"/>
               </w:rPr>
-              <w:lastRenderedPageBreak/>
               <w:t>N/A</w:t>
             </w:r>
           </w:p>
@@ -7173,7 +6885,6 @@
         <w:tc>
           <w:tcPr>
             <w:tcW w:w="5672" w:type="dxa"/>
-            <w:gridSpan w:val="79"/>
             <w:tcBorders>
               <w:top w:val="single" w:sz="4" w:space="0" w:color="000001"/>
               <w:left w:val="single" w:sz="4" w:space="0" w:color="000001"/>
@@ -7204,7 +6915,6 @@
         <w:tc>
           <w:tcPr>
             <w:tcW w:w="6389" w:type="dxa"/>
-            <w:gridSpan w:val="0"/>
             <w:tcBorders>
               <w:top w:val="single" w:sz="4" w:space="0" w:color="000001"/>
               <w:left w:val="single" w:sz="4" w:space="0" w:color="000001"/>
@@ -7235,7 +6945,6 @@
         <w:tc>
           <w:tcPr>
             <w:tcW w:w="7094" w:type="dxa"/>
-            <w:gridSpan w:val="0"/>
             <w:tcBorders>
               <w:top w:val="single" w:sz="4" w:space="0" w:color="000001"/>
               <w:left w:val="single" w:sz="4" w:space="0" w:color="000001"/>
@@ -7266,7 +6975,6 @@
         <w:tc>
           <w:tcPr>
             <w:tcW w:w="7799" w:type="dxa"/>
-            <w:gridSpan w:val="0"/>
             <w:tcBorders>
               <w:top w:val="single" w:sz="4" w:space="0" w:color="000001"/>
               <w:left w:val="single" w:sz="4" w:space="0" w:color="000001"/>
@@ -7297,7 +7005,6 @@
         <w:tc>
           <w:tcPr>
             <w:tcW w:w="8370" w:type="dxa"/>
-            <w:gridSpan w:val="0"/>
             <w:tcBorders>
               <w:top w:val="single" w:sz="4" w:space="0" w:color="000001"/>
               <w:left w:val="single" w:sz="4" w:space="0" w:color="000001"/>
@@ -7328,7 +7035,6 @@
         <w:tc>
           <w:tcPr>
             <w:tcW w:w="8940" w:type="dxa"/>
-            <w:gridSpan w:val="0"/>
             <w:tcBorders>
               <w:top w:val="single" w:sz="4" w:space="0" w:color="000001"/>
               <w:left w:val="single" w:sz="4" w:space="0" w:color="000001"/>
@@ -7359,36 +7065,32 @@
         <w:tc>
           <w:tcPr>
             <w:tcW w:w="9477" w:type="dxa"/>
-            <w:gridSpan w:val="0"/>
-            <w:tcBorders>
-              <w:top w:val="single" w:sz="4" w:space="0" w:color="000001"/>
-              <w:left w:val="single" w:sz="4" w:space="0" w:color="000001"/>
-              <w:bottom w:val="single" w:sz="4" w:space="0" w:color="000001"/>
-              <w:right w:val="single" w:sz="4" w:space="0" w:color="000001"/>
-            </w:tcBorders>
-            <w:shd w:val="clear" w:color="auto" w:fill="FFFFFF"/>
-            <w:tcMar>
-              <w:top w:w="0" w:type="dxa"/>
-              <w:left w:w="10" w:type="dxa"/>
-              <w:bottom w:w="0" w:type="dxa"/>
-              <w:right w:w="10" w:type="dxa"/>
-            </w:tcMar>
-          </w:tcPr>
-          <w:p>
-            <w:pPr>
-              <w:spacing w:after="0" w:line="100" w:lineRule="atLeast"/>
-              <w:jc w:val="both"/>
-            </w:pPr>
+            <w:tcBorders>
+              <w:top w:val="single" w:sz="4" w:space="0" w:color="000001"/>
+              <w:left w:val="single" w:sz="4" w:space="0" w:color="000001"/>
+              <w:bottom w:val="single" w:sz="4" w:space="0" w:color="000001"/>
+              <w:right w:val="single" w:sz="4" w:space="0" w:color="000001"/>
+            </w:tcBorders>
+            <w:shd w:val="clear" w:color="auto" w:fill="FFFFFF"/>
+            <w:tcMar>
+              <w:top w:w="0" w:type="dxa"/>
+              <w:left w:w="10" w:type="dxa"/>
+              <w:bottom w:w="0" w:type="dxa"/>
+              <w:right w:w="10" w:type="dxa"/>
+            </w:tcMar>
+          </w:tcPr>
+          <w:p>
+            <w:pPr>
+              <w:spacing w:after="0" w:line="100" w:lineRule="atLeast"/>
+              <w:jc w:val="both"/>
+            </w:pPr>
+            <w:r>
+              <w:t>OK</w:t>
+            </w:r>
           </w:p>
         </w:tc>
       </w:tr>
       <w:tr>
-        <w:tblPrEx>
-          <w:tblCellMar>
-            <w:top w:w="0" w:type="dxa"/>
-            <w:bottom w:w="0" w:type="dxa"/>
-          </w:tblCellMar>
-        </w:tblPrEx>
         <w:trPr>
           <w:trHeight w:val="540"/>
         </w:trPr>
@@ -7418,7 +7120,6 @@
               <w:rPr>
                 <w:rFonts w:eastAsia="Calibri" w:cs="Calibri"/>
               </w:rPr>
-              <w:lastRenderedPageBreak/>
               <w:t>Project training program is progressing according to plan</w:t>
             </w:r>
           </w:p>
@@ -7642,7 +7343,6 @@
         <w:tc>
           <w:tcPr>
             <w:tcW w:w="5672" w:type="dxa"/>
-            <w:gridSpan w:val="79"/>
             <w:tcBorders>
               <w:top w:val="single" w:sz="4" w:space="0" w:color="000001"/>
               <w:left w:val="single" w:sz="4" w:space="0" w:color="000001"/>
@@ -7673,7 +7373,6 @@
         <w:tc>
           <w:tcPr>
             <w:tcW w:w="6389" w:type="dxa"/>
-            <w:gridSpan w:val="0"/>
             <w:tcBorders>
               <w:top w:val="single" w:sz="4" w:space="0" w:color="000001"/>
               <w:left w:val="single" w:sz="4" w:space="0" w:color="000001"/>
@@ -7704,7 +7403,6 @@
         <w:tc>
           <w:tcPr>
             <w:tcW w:w="7094" w:type="dxa"/>
-            <w:gridSpan w:val="0"/>
             <w:tcBorders>
               <w:top w:val="single" w:sz="4" w:space="0" w:color="000001"/>
               <w:left w:val="single" w:sz="4" w:space="0" w:color="000001"/>
@@ -7735,7 +7433,6 @@
         <w:tc>
           <w:tcPr>
             <w:tcW w:w="7799" w:type="dxa"/>
-            <w:gridSpan w:val="0"/>
             <w:tcBorders>
               <w:top w:val="single" w:sz="4" w:space="0" w:color="000001"/>
               <w:left w:val="single" w:sz="4" w:space="0" w:color="000001"/>
@@ -7766,7 +7463,6 @@
         <w:tc>
           <w:tcPr>
             <w:tcW w:w="8370" w:type="dxa"/>
-            <w:gridSpan w:val="0"/>
             <w:tcBorders>
               <w:top w:val="single" w:sz="4" w:space="0" w:color="000001"/>
               <w:left w:val="single" w:sz="4" w:space="0" w:color="000001"/>
@@ -7797,7 +7493,6 @@
         <w:tc>
           <w:tcPr>
             <w:tcW w:w="8940" w:type="dxa"/>
-            <w:gridSpan w:val="0"/>
             <w:tcBorders>
               <w:top w:val="single" w:sz="4" w:space="0" w:color="000001"/>
               <w:left w:val="single" w:sz="4" w:space="0" w:color="000001"/>
@@ -7828,36 +7523,32 @@
         <w:tc>
           <w:tcPr>
             <w:tcW w:w="9477" w:type="dxa"/>
-            <w:gridSpan w:val="0"/>
-            <w:tcBorders>
-              <w:top w:val="single" w:sz="4" w:space="0" w:color="000001"/>
-              <w:left w:val="single" w:sz="4" w:space="0" w:color="000001"/>
-              <w:bottom w:val="single" w:sz="4" w:space="0" w:color="000001"/>
-              <w:right w:val="single" w:sz="4" w:space="0" w:color="000001"/>
-            </w:tcBorders>
-            <w:shd w:val="clear" w:color="auto" w:fill="FFFFFF"/>
-            <w:tcMar>
-              <w:top w:w="0" w:type="dxa"/>
-              <w:left w:w="10" w:type="dxa"/>
-              <w:bottom w:w="0" w:type="dxa"/>
-              <w:right w:w="10" w:type="dxa"/>
-            </w:tcMar>
-          </w:tcPr>
-          <w:p>
-            <w:pPr>
-              <w:spacing w:after="0" w:line="100" w:lineRule="atLeast"/>
-              <w:jc w:val="both"/>
-            </w:pPr>
+            <w:tcBorders>
+              <w:top w:val="single" w:sz="4" w:space="0" w:color="000001"/>
+              <w:left w:val="single" w:sz="4" w:space="0" w:color="000001"/>
+              <w:bottom w:val="single" w:sz="4" w:space="0" w:color="000001"/>
+              <w:right w:val="single" w:sz="4" w:space="0" w:color="000001"/>
+            </w:tcBorders>
+            <w:shd w:val="clear" w:color="auto" w:fill="FFFFFF"/>
+            <w:tcMar>
+              <w:top w:w="0" w:type="dxa"/>
+              <w:left w:w="10" w:type="dxa"/>
+              <w:bottom w:w="0" w:type="dxa"/>
+              <w:right w:w="10" w:type="dxa"/>
+            </w:tcMar>
+          </w:tcPr>
+          <w:p>
+            <w:pPr>
+              <w:spacing w:after="0" w:line="100" w:lineRule="atLeast"/>
+              <w:jc w:val="both"/>
+            </w:pPr>
+            <w:r>
+              <w:t>OK</w:t>
+            </w:r>
           </w:p>
         </w:tc>
       </w:tr>
       <w:tr>
-        <w:tblPrEx>
-          <w:tblCellMar>
-            <w:top w:w="0" w:type="dxa"/>
-            <w:bottom w:w="0" w:type="dxa"/>
-          </w:tblCellMar>
-        </w:tblPrEx>
         <w:trPr>
           <w:trHeight w:val="540"/>
         </w:trPr>
@@ -8104,7 +7795,6 @@
         <w:tc>
           <w:tcPr>
             <w:tcW w:w="5672" w:type="dxa"/>
-            <w:gridSpan w:val="79"/>
             <w:tcBorders>
               <w:top w:val="single" w:sz="4" w:space="0" w:color="000001"/>
               <w:left w:val="single" w:sz="4" w:space="0" w:color="000001"/>
@@ -8135,7 +7825,6 @@
         <w:tc>
           <w:tcPr>
             <w:tcW w:w="6389" w:type="dxa"/>
-            <w:gridSpan w:val="0"/>
             <w:tcBorders>
               <w:top w:val="single" w:sz="4" w:space="0" w:color="000001"/>
               <w:left w:val="single" w:sz="4" w:space="0" w:color="000001"/>
@@ -8166,7 +7855,6 @@
         <w:tc>
           <w:tcPr>
             <w:tcW w:w="7094" w:type="dxa"/>
-            <w:gridSpan w:val="0"/>
             <w:tcBorders>
               <w:top w:val="single" w:sz="4" w:space="0" w:color="000001"/>
               <w:left w:val="single" w:sz="4" w:space="0" w:color="000001"/>
@@ -8197,7 +7885,6 @@
         <w:tc>
           <w:tcPr>
             <w:tcW w:w="7799" w:type="dxa"/>
-            <w:gridSpan w:val="0"/>
             <w:tcBorders>
               <w:top w:val="single" w:sz="4" w:space="0" w:color="000001"/>
               <w:left w:val="single" w:sz="4" w:space="0" w:color="000001"/>
@@ -8228,7 +7915,6 @@
         <w:tc>
           <w:tcPr>
             <w:tcW w:w="8370" w:type="dxa"/>
-            <w:gridSpan w:val="0"/>
             <w:tcBorders>
               <w:top w:val="single" w:sz="4" w:space="0" w:color="000001"/>
               <w:left w:val="single" w:sz="4" w:space="0" w:color="000001"/>
@@ -8259,7 +7945,6 @@
         <w:tc>
           <w:tcPr>
             <w:tcW w:w="8940" w:type="dxa"/>
-            <w:gridSpan w:val="0"/>
             <w:tcBorders>
               <w:top w:val="single" w:sz="4" w:space="0" w:color="000001"/>
               <w:left w:val="single" w:sz="4" w:space="0" w:color="000001"/>
@@ -8290,26 +7975,28 @@
         <w:tc>
           <w:tcPr>
             <w:tcW w:w="9477" w:type="dxa"/>
-            <w:gridSpan w:val="0"/>
-            <w:tcBorders>
-              <w:top w:val="single" w:sz="4" w:space="0" w:color="000001"/>
-              <w:left w:val="single" w:sz="4" w:space="0" w:color="000001"/>
-              <w:bottom w:val="single" w:sz="4" w:space="0" w:color="000001"/>
-              <w:right w:val="single" w:sz="4" w:space="0" w:color="000001"/>
-            </w:tcBorders>
-            <w:shd w:val="clear" w:color="auto" w:fill="FFFFFF"/>
-            <w:tcMar>
-              <w:top w:w="0" w:type="dxa"/>
-              <w:left w:w="10" w:type="dxa"/>
-              <w:bottom w:w="0" w:type="dxa"/>
-              <w:right w:w="10" w:type="dxa"/>
-            </w:tcMar>
-          </w:tcPr>
-          <w:p>
-            <w:pPr>
-              <w:spacing w:after="0" w:line="100" w:lineRule="atLeast"/>
-              <w:jc w:val="both"/>
-            </w:pPr>
+            <w:tcBorders>
+              <w:top w:val="single" w:sz="4" w:space="0" w:color="000001"/>
+              <w:left w:val="single" w:sz="4" w:space="0" w:color="000001"/>
+              <w:bottom w:val="single" w:sz="4" w:space="0" w:color="000001"/>
+              <w:right w:val="single" w:sz="4" w:space="0" w:color="000001"/>
+            </w:tcBorders>
+            <w:shd w:val="clear" w:color="auto" w:fill="FFFFFF"/>
+            <w:tcMar>
+              <w:top w:w="0" w:type="dxa"/>
+              <w:left w:w="10" w:type="dxa"/>
+              <w:bottom w:w="0" w:type="dxa"/>
+              <w:right w:w="10" w:type="dxa"/>
+            </w:tcMar>
+          </w:tcPr>
+          <w:p>
+            <w:pPr>
+              <w:spacing w:after="0" w:line="100" w:lineRule="atLeast"/>
+              <w:jc w:val="both"/>
+            </w:pPr>
+            <w:r>
+              <w:t>OK</w:t>
+            </w:r>
           </w:p>
         </w:tc>
       </w:tr>

</xml_diff>